<commit_message>
Word added + UML jpg
</commit_message>
<xml_diff>
--- a/Word/Частина 1.docx
+++ b/Word/Частина 1.docx
@@ -400,6 +400,14 @@
           <w:lang w:val="uk-UA"/>
         </w:rPr>
         <w:t xml:space="preserve"> курсу</w:t>
+      </w:r>
+      <w:r>
+        <w:rPr>
+          <w:sz w:val="24"/>
+          <w:szCs w:val="20"/>
+          <w:lang w:val="uk-UA"/>
+        </w:rPr>
+        <w:t xml:space="preserve"> групи 1</w:t>
       </w:r>
       <w:r>
         <w:rPr>
@@ -4259,6 +4267,7 @@
           <w:szCs w:val="28"/>
         </w:rPr>
       </w:pPr>
+      <w:bookmarkStart w:id="0" w:name="_GoBack"/>
       <w:r>
         <w:rPr>
           <w:szCs w:val="28"/>
@@ -4267,6 +4276,7 @@
         <w:t>Програмна реалізація</w:t>
       </w:r>
     </w:p>
+    <w:bookmarkEnd w:id="0"/>
     <w:p>
       <w:pPr>
         <w:pStyle w:val="ad"/>
@@ -4284,30 +4294,36 @@
           <w:szCs w:val="28"/>
           <w:lang w:val="uk-UA"/>
         </w:rPr>
-        <w:t>Порядок використання програми</w:t>
-      </w:r>
-    </w:p>
-    <w:p>
-      <w:pPr>
-        <w:pStyle w:val="ad"/>
-        <w:numPr>
-          <w:ilvl w:val="1"/>
-          <w:numId w:val="2"/>
-        </w:numPr>
-        <w:spacing w:after="200" w:line="276" w:lineRule="auto"/>
+        <w:t xml:space="preserve">Порядок </w:t>
+      </w:r>
+      <w:r>
         <w:rPr>
           <w:szCs w:val="28"/>
-        </w:rPr>
-      </w:pPr>
+          <w:lang w:val="uk-UA"/>
+        </w:rPr>
+        <w:t>та п</w:t>
+      </w:r>
       <w:r>
         <w:rPr>
           <w:szCs w:val="28"/>
           <w:lang w:val="uk-UA"/>
         </w:rPr>
-        <w:t>Приклад використання</w:t>
-      </w:r>
-      <w:bookmarkStart w:id="0" w:name="_GoBack"/>
-      <w:bookmarkEnd w:id="0"/>
+        <w:t>риклад використання</w:t>
+      </w:r>
+      <w:r>
+        <w:rPr>
+          <w:szCs w:val="28"/>
+          <w:lang w:val="uk-UA"/>
+        </w:rPr>
+        <w:t xml:space="preserve"> </w:t>
+      </w:r>
+      <w:r>
+        <w:rPr>
+          <w:szCs w:val="28"/>
+          <w:lang w:val="uk-UA"/>
+        </w:rPr>
+        <w:t>програми</w:t>
+      </w:r>
     </w:p>
     <w:p>
       <w:pPr>
@@ -6009,7 +6025,7 @@
 </file>
 
 <file path=customXml/itemProps1.xml><?xml version="1.0" encoding="utf-8"?>
-<ds:datastoreItem xmlns:ds="http://schemas.openxmlformats.org/officeDocument/2006/customXml" ds:itemID="{D706A02C-C052-4FA5-963D-D4B87E96F02C}">
+<ds:datastoreItem xmlns:ds="http://schemas.openxmlformats.org/officeDocument/2006/customXml" ds:itemID="{71E22859-94D6-4F8D-8D9A-1B7211B092E1}">
   <ds:schemaRefs>
     <ds:schemaRef ds:uri="http://schemas.openxmlformats.org/officeDocument/2006/bibliography"/>
   </ds:schemaRefs>

</xml_diff>